<commit_message>
Removed space after tagname, Haribol
</commit_message>
<xml_diff>
--- a/FOLK_documentation_template.docx
+++ b/FOLK_documentation_template.docx
@@ -22,6 +22,14 @@
         <w:jc w:val="both"/>
       </w:pPr>
       <w:r>
+        <w:t>[Intro to {{Screen}}]</w:t>
+      </w:r>
+    </w:p>
+    <w:p>
+      <w:pPr>
+        <w:jc w:val="both"/>
+      </w:pPr>
+      <w:r>
         <w:t xml:space="preserve">In order to create or edit </w:t>
       </w:r>
       <w:r>
@@ -154,7 +162,15 @@
         <w:t>ing</w:t>
       </w:r>
       <w:r>
-        <w:t xml:space="preserve"> {{indef-article}}</w:t>
+        <w:t xml:space="preserve"> {{</w:t>
+      </w:r>
+      <w:proofErr w:type="spellStart"/>
+      <w:r>
+        <w:t>indef</w:t>
+      </w:r>
+      <w:proofErr w:type="spellEnd"/>
+      <w:r>
+        <w:t>-article}}</w:t>
       </w:r>
       <w:r>
         <w:t xml:space="preserve"> </w:t>
@@ -171,7 +187,15 @@
         <w:t xml:space="preserve">To add </w:t>
       </w:r>
       <w:r>
-        <w:t xml:space="preserve">{{indef-article}} </w:t>
+        <w:t>{{</w:t>
+      </w:r>
+      <w:proofErr w:type="spellStart"/>
+      <w:r>
+        <w:t>indef</w:t>
+      </w:r>
+      <w:proofErr w:type="spellEnd"/>
+      <w:r>
+        <w:t xml:space="preserve">-article}} </w:t>
       </w:r>
       <w:r>
         <w:t>{{subject}}</w:t>
@@ -219,8 +243,13 @@
         <w:t xml:space="preserve"> opens up</w:t>
       </w:r>
       <w:r>
-        <w:t xml:space="preserve"> and appears as shown below</w:t>
-      </w:r>
+        <w:t xml:space="preserve"> and appears as shown </w:t>
+      </w:r>
+      <w:proofErr w:type="gramStart"/>
+      <w:r>
+        <w:t>below</w:t>
+      </w:r>
+      <w:proofErr w:type="gramEnd"/>
       <w:r>
         <w:t>.</w:t>
       </w:r>
@@ -294,42 +323,46 @@
         <w:t xml:space="preserve"> If there are no data-entry errors, the system responds with the success message</w:t>
       </w:r>
       <w:r>
-        <w:t>. However, if there are data-entry errors, it shows the errors.</w:t>
+        <w:t>. However, if there are data-entry errors, it shows the errors</w:t>
+      </w:r>
+      <w:proofErr w:type="gramStart"/>
+      <w:r>
+        <w:t>.{</w:t>
+      </w:r>
+      <w:proofErr w:type="spellStart"/>
+      <w:proofErr w:type="gramEnd"/>
+      <w:r>
+        <w:t>e</w:t>
+      </w:r>
+      <w:r>
+        <w:t>rrors</w:t>
+      </w:r>
+      <w:r>
+        <w:t>_in_</w:t>
+      </w:r>
+      <w:r>
+        <w:t>red</w:t>
+      </w:r>
+      <w:proofErr w:type="spellEnd"/>
+      <w:r>
+        <w:t>:</w:t>
       </w:r>
       <w:r>
         <w:t xml:space="preserve"> </w:t>
       </w:r>
       <w:r>
-        <w:t>{</w:t>
-      </w:r>
-      <w:r>
-        <w:t>e</w:t>
-      </w:r>
-      <w:r>
-        <w:t>rrors</w:t>
-      </w:r>
-      <w:r>
-        <w:t>_in_</w:t>
-      </w:r>
-      <w:r>
-        <w:t>red</w:t>
-      </w:r>
-      <w:r>
-        <w:t>: The errors are shown in red just below the data-entry fields.</w:t>
+        <w:t>The errors are shown in red just below the data-entry fields.:</w:t>
+      </w:r>
+      <w:proofErr w:type="spellStart"/>
+      <w:r>
+        <w:t>errors_in_red</w:t>
+      </w:r>
+      <w:proofErr w:type="spellEnd"/>
+      <w:r>
+        <w:t>}</w:t>
       </w:r>
       <w:r>
         <w:t xml:space="preserve"> </w:t>
-      </w:r>
-      <w:r>
-        <w:t xml:space="preserve"> </w:t>
-      </w:r>
-      <w:proofErr w:type="gramStart"/>
-      <w:r>
-        <w:t>:errors</w:t>
-      </w:r>
-      <w:proofErr w:type="gramEnd"/>
-      <w:r>
-        <w:t>_in_red}</w:t>
       </w:r>
       <w:r>
         <w:t>Y</w:t>
@@ -476,14 +509,24 @@
         <w:t xml:space="preserve">(with or without the search text), </w:t>
       </w:r>
       <w:r>
-        <w:t xml:space="preserve">the listing is divided into “pages”. </w:t>
+        <w:t>the l</w:t>
+      </w:r>
+      <w:r>
+        <w:t>isting is divided into “pages”</w:t>
+      </w:r>
+      <w:proofErr w:type="gramStart"/>
+      <w:r>
+        <w:t>.</w:t>
       </w:r>
       <w:r>
         <w:t>{</w:t>
       </w:r>
+      <w:proofErr w:type="spellStart"/>
+      <w:proofErr w:type="gramEnd"/>
       <w:r>
         <w:t>default_page_length</w:t>
       </w:r>
+      <w:proofErr w:type="spellEnd"/>
       <w:r>
         <w:t>:</w:t>
       </w:r>
@@ -493,9 +536,11 @@
       <w:r>
         <w:t>By default the number of {{subjects}} shown in one page is {{</w:t>
       </w:r>
+      <w:proofErr w:type="spellStart"/>
       <w:r>
         <w:t>default_page_length</w:t>
       </w:r>
+      <w:proofErr w:type="spellEnd"/>
       <w:r>
         <w:t xml:space="preserve">}}. This number can be changed by setting the value in the “Show entries” drop-down located just above the </w:t>
       </w:r>
@@ -506,91 +551,90 @@
         <w:t>.</w:t>
       </w:r>
       <w:r>
+        <w:t>:</w:t>
+      </w:r>
+      <w:proofErr w:type="spellStart"/>
+      <w:r>
+        <w:t>default_page_length</w:t>
+      </w:r>
+      <w:proofErr w:type="spellEnd"/>
+      <w:r>
+        <w:t>}</w:t>
+      </w:r>
+      <w:r>
         <w:t xml:space="preserve"> </w:t>
       </w:r>
       <w:r>
+        <w:t xml:space="preserve">You can use the pagination controls just below the listing to browse through these pages. </w:t>
+      </w:r>
+      <w:r>
+        <w:t xml:space="preserve">To browse through successive pages by clicking Next and the previous pages by clicking Previous. You can </w:t>
+      </w:r>
+      <w:r>
+        <w:t xml:space="preserve">browse to a specific page, </w:t>
+      </w:r>
+      <w:r>
+        <w:t>you can click on the page number. Since the number of pages can also be large, only a few page numbers are displayed.</w:t>
+      </w:r>
+    </w:p>
+    <w:p>
+      <w:pPr>
+        <w:jc w:val="both"/>
+      </w:pPr>
+      <w:r>
+        <w:t>As you type in the search text,</w:t>
+      </w:r>
+      <w:r>
         <w:t xml:space="preserve"> </w:t>
       </w:r>
+      <w:r>
+        <w:t xml:space="preserve">the system filters the list – keeping only those {{subjects}} </w:t>
+      </w:r>
+      <w:r>
+        <w:t>that contain</w:t>
+      </w:r>
+      <w:r>
+        <w:t xml:space="preserve"> </w:t>
+      </w:r>
+      <w:r>
+        <w:t xml:space="preserve">any </w:t>
+      </w:r>
+      <w:r>
+        <w:t>detail match</w:t>
+      </w:r>
+      <w:r>
+        <w:t>ing</w:t>
+      </w:r>
+      <w:r>
+        <w:t xml:space="preserve"> the </w:t>
+      </w:r>
+      <w:r>
+        <w:t>search text</w:t>
+      </w:r>
+      <w:r>
+        <w:t xml:space="preserve">. </w:t>
+      </w:r>
+      <w:r>
+        <w:t>The list of {{subjects}} is still grouped into pages</w:t>
+      </w:r>
+      <w:r>
+        <w:t xml:space="preserve"> as before</w:t>
+      </w:r>
       <w:proofErr w:type="gramStart"/>
       <w:r>
-        <w:t>:default</w:t>
-      </w:r>
+        <w:t>.</w:t>
+      </w:r>
+      <w:r>
+        <w:t>{</w:t>
+      </w:r>
+      <w:proofErr w:type="spellStart"/>
       <w:proofErr w:type="gramEnd"/>
       <w:r>
-        <w:t>_page_length</w:t>
-      </w:r>
-      <w:r>
-        <w:t>}</w:t>
-      </w:r>
-      <w:r>
-        <w:t xml:space="preserve">You can use the pagination controls just below the listing to browse through these pages. </w:t>
-      </w:r>
-      <w:r>
-        <w:t xml:space="preserve">To browse through successive pages by clicking Next and the previous pages by clicking Previous. You can </w:t>
-      </w:r>
-      <w:r>
-        <w:t xml:space="preserve">browse to a specific page, </w:t>
-      </w:r>
-      <w:r>
-        <w:t>you can click on the page number. Since the number of pages can also be large, only a few page numbers are displayed.</w:t>
-      </w:r>
-    </w:p>
-    <w:p>
-      <w:pPr>
-        <w:jc w:val="both"/>
-      </w:pPr>
-      <w:r>
-        <w:t>As you type in the search text,</w:t>
-      </w:r>
-      <w:r>
-        <w:t xml:space="preserve"> </w:t>
-      </w:r>
-      <w:r>
-        <w:t xml:space="preserve">the system filters the list – keeping only those {{subjects}} </w:t>
-      </w:r>
-      <w:r>
-        <w:t>that contain</w:t>
-      </w:r>
-      <w:r>
-        <w:t xml:space="preserve"> </w:t>
-      </w:r>
-      <w:r>
-        <w:t xml:space="preserve">any </w:t>
-      </w:r>
-      <w:r>
-        <w:t>detail match</w:t>
-      </w:r>
-      <w:r>
-        <w:t>ing</w:t>
-      </w:r>
-      <w:r>
-        <w:t xml:space="preserve"> the </w:t>
-      </w:r>
-      <w:r>
-        <w:t>search text</w:t>
-      </w:r>
-      <w:r>
-        <w:t xml:space="preserve">. </w:t>
-      </w:r>
-      <w:r>
-        <w:t>The list of {{subjects}} is still grouped into pages</w:t>
-      </w:r>
-      <w:r>
-        <w:t xml:space="preserve"> as before</w:t>
-      </w:r>
-      <w:proofErr w:type="gramStart"/>
-      <w:r>
-        <w:t>.</w:t>
-      </w:r>
-      <w:r>
-        <w:t>{</w:t>
-      </w:r>
-      <w:proofErr w:type="gramEnd"/>
-      <w:r>
-        <w:t>sort_available:</w:t>
-      </w:r>
-      <w:r>
-        <w:t xml:space="preserve"> </w:t>
+        <w:t>sort_available</w:t>
+      </w:r>
+      <w:proofErr w:type="spellEnd"/>
+      <w:r>
+        <w:t>:</w:t>
       </w:r>
       <w:r>
         <w:t xml:space="preserve"> </w:t>
@@ -662,82 +706,127 @@
         <w:t xml:space="preserve"> order</w:t>
       </w:r>
       <w:r>
-        <w:t xml:space="preserve"> on that specific column</w:t>
+        <w:t xml:space="preserve"> on that specific </w:t>
+      </w:r>
+      <w:proofErr w:type="gramStart"/>
+      <w:r>
+        <w:t>column</w:t>
       </w:r>
       <w:r>
         <w:t>.</w:t>
       </w:r>
       <w:r>
+        <w:t>:</w:t>
+      </w:r>
+      <w:proofErr w:type="spellStart"/>
+      <w:r>
+        <w:t>sort</w:t>
+      </w:r>
+      <w:proofErr w:type="gramEnd"/>
+      <w:r>
+        <w:t>_available</w:t>
+      </w:r>
+      <w:proofErr w:type="spellEnd"/>
+      <w:r>
+        <w:t>}</w:t>
+      </w:r>
+    </w:p>
+    <w:p>
+      <w:pPr>
+        <w:jc w:val="both"/>
+      </w:pPr>
+    </w:p>
+    <w:p>
+      <w:pPr>
+        <w:pStyle w:val="Heading3"/>
+        <w:jc w:val="both"/>
+      </w:pPr>
+      <w:r>
+        <w:t>Editing {{</w:t>
+      </w:r>
+      <w:proofErr w:type="spellStart"/>
+      <w:r>
+        <w:t>indef</w:t>
+      </w:r>
+      <w:proofErr w:type="spellEnd"/>
+      <w:r>
+        <w:t>-article}} {{subject}}</w:t>
+      </w:r>
+    </w:p>
+    <w:p>
+      <w:pPr>
+        <w:jc w:val="both"/>
+      </w:pPr>
+      <w:r>
+        <w:t>To edit</w:t>
+      </w:r>
+      <w:r>
+        <w:t xml:space="preserve"> the details of</w:t>
+      </w:r>
+      <w:r>
+        <w:t xml:space="preserve"> {{</w:t>
+      </w:r>
+      <w:proofErr w:type="spellStart"/>
+      <w:r>
+        <w:t>indef</w:t>
+      </w:r>
+      <w:proofErr w:type="spellEnd"/>
+      <w:r>
+        <w:t xml:space="preserve">-article}} {{subject}} you must search </w:t>
+      </w:r>
+      <w:r>
+        <w:t>it out first as described in the previous section. Once you have located the</w:t>
+      </w:r>
+      <w:r>
+        <w:t xml:space="preserve"> specific</w:t>
+      </w:r>
+      <w:r>
+        <w:t xml:space="preserve"> row </w:t>
+      </w:r>
+      <w:r>
+        <w:t>displaying the detai</w:t>
+      </w:r>
+      <w:r>
+        <w:t>ls of that {{subject}}, click</w:t>
+      </w:r>
+      <w:r>
+        <w:t xml:space="preserve"> the edit icon [</w:t>
+      </w:r>
+      <w:r>
+        <w:t>pic of edit</w:t>
+      </w:r>
+      <w:r>
+        <w:t xml:space="preserve"> icon]</w:t>
+      </w:r>
+      <w:proofErr w:type="gramStart"/>
+      <w:r>
+        <w:t>.{</w:t>
+      </w:r>
+      <w:proofErr w:type="spellStart"/>
+      <w:proofErr w:type="gramEnd"/>
+      <w:r>
+        <w:t>quick_activate_deactivate</w:t>
+      </w:r>
+      <w:proofErr w:type="spellEnd"/>
+      <w:r>
+        <w:t xml:space="preserve">: </w:t>
+      </w:r>
+      <w:r>
+        <w:t xml:space="preserve">You can activate and deactivate </w:t>
+      </w:r>
+      <w:r>
+        <w:t>{{indef-article}}</w:t>
+      </w:r>
+      <w:bookmarkStart w:id="0" w:name="_GoBack"/>
+      <w:bookmarkEnd w:id="0"/>
+      <w:r>
         <w:t xml:space="preserve"> </w:t>
       </w:r>
       <w:r>
-        <w:t>:sort_available}</w:t>
-      </w:r>
-    </w:p>
-    <w:p>
-      <w:pPr>
-        <w:jc w:val="both"/>
-      </w:pPr>
-    </w:p>
-    <w:p>
-      <w:pPr>
-        <w:pStyle w:val="Heading3"/>
-        <w:jc w:val="both"/>
-      </w:pPr>
-      <w:r>
-        <w:t>Editing {{indef-article}} {{subject}}</w:t>
-      </w:r>
-    </w:p>
-    <w:p>
-      <w:pPr>
-        <w:jc w:val="both"/>
-      </w:pPr>
-      <w:r>
-        <w:t>To edit</w:t>
-      </w:r>
-      <w:r>
-        <w:t xml:space="preserve"> the details of</w:t>
-      </w:r>
-      <w:r>
-        <w:t xml:space="preserve"> {{indef-article}} {{subject}} you must search </w:t>
-      </w:r>
-      <w:r>
-        <w:t>it out first as described in the previous section. Once you have located the</w:t>
-      </w:r>
-      <w:r>
-        <w:t xml:space="preserve"> specific</w:t>
-      </w:r>
-      <w:r>
-        <w:t xml:space="preserve"> row </w:t>
-      </w:r>
-      <w:r>
-        <w:t>displaying the detai</w:t>
-      </w:r>
-      <w:r>
-        <w:t>ls of that {{subject}}, click</w:t>
-      </w:r>
-      <w:r>
-        <w:t xml:space="preserve"> the edit icon [</w:t>
-      </w:r>
-      <w:r>
-        <w:t>pic of edit</w:t>
-      </w:r>
-      <w:r>
-        <w:t xml:space="preserve"> icon]. </w:t>
-      </w:r>
-      <w:r>
-        <w:t>{</w:t>
-      </w:r>
-      <w:proofErr w:type="spellStart"/>
-      <w:r>
-        <w:t>quick_activate_deactivate</w:t>
-      </w:r>
-      <w:proofErr w:type="spellEnd"/>
-      <w:r>
-        <w:t xml:space="preserve">: </w:t>
-      </w:r>
-      <w:r>
-        <w:t xml:space="preserve">You can activate and deactivate a FOLK guide by just clicking on the slide switch </w:t>
+        <w:t xml:space="preserve">{{subject}} </w:t>
+      </w:r>
+      <w:r>
+        <w:t xml:space="preserve">by just clicking on the slide switch </w:t>
       </w:r>
       <w:r>
         <w:rPr>
@@ -781,31 +870,30 @@
         </w:drawing>
       </w:r>
       <w:r>
-        <w:t xml:space="preserve"> at the end of the row in the FOLK guide listing screen</w:t>
+        <w:t xml:space="preserve"> at the end of the row in the </w:t>
+      </w:r>
+      <w:r>
+        <w:t xml:space="preserve">{{subjects}} </w:t>
+      </w:r>
+      <w:r>
+        <w:t>listing screen</w:t>
       </w:r>
       <w:r>
         <w:t>.</w:t>
       </w:r>
       <w:r>
+        <w:t>:</w:t>
+      </w:r>
+      <w:proofErr w:type="spellStart"/>
+      <w:r>
+        <w:t>quick_activate_deactivate</w:t>
+      </w:r>
+      <w:proofErr w:type="spellEnd"/>
+      <w:r>
+        <w:t>}</w:t>
+      </w:r>
+      <w:r>
         <w:t xml:space="preserve"> </w:t>
-      </w:r>
-      <w:r>
-        <w:t xml:space="preserve"> </w:t>
-      </w:r>
-      <w:bookmarkStart w:id="0" w:name="_GoBack"/>
-      <w:bookmarkEnd w:id="0"/>
-      <w:proofErr w:type="gramStart"/>
-      <w:r>
-        <w:t>:</w:t>
-      </w:r>
-      <w:proofErr w:type="spellStart"/>
-      <w:proofErr w:type="gramEnd"/>
-      <w:r>
-        <w:t>quick_activate_deactivate</w:t>
-      </w:r>
-      <w:proofErr w:type="spellEnd"/>
-      <w:r>
-        <w:t>}</w:t>
       </w:r>
       <w:r>
         <w:t xml:space="preserve">The edit </w:t>
@@ -922,7 +1010,13 @@
         <w:jc w:val="both"/>
       </w:pPr>
       <w:r>
-        <w:t>[Screenshot of {{subject}}’s add form]</w:t>
+        <w:t xml:space="preserve">[Screenshot of {{subject}}’s </w:t>
+      </w:r>
+      <w:r>
+        <w:t>edit</w:t>
+      </w:r>
+      <w:r>
+        <w:t xml:space="preserve"> form]</w:t>
       </w:r>
     </w:p>
     <w:p>
@@ -1849,7 +1943,7 @@
 </file>
 
 <file path=customXml/itemProps1.xml><?xml version="1.0" encoding="utf-8"?>
-<ds:datastoreItem xmlns:ds="http://schemas.openxmlformats.org/officeDocument/2006/customXml" ds:itemID="{EB982302-443D-4355-BF2C-46DBF87BD65A}">
+<ds:datastoreItem xmlns:ds="http://schemas.openxmlformats.org/officeDocument/2006/customXml" ds:itemID="{F405A047-981D-4241-B0E4-2B36F3A1AAE7}">
   <ds:schemaRefs>
     <ds:schemaRef ds:uri="http://schemas.openxmlformats.org/officeDocument/2006/bibliography"/>
   </ds:schemaRefs>

</xml_diff>